<commit_message>
new folders & pictures
</commit_message>
<xml_diff>
--- a/IAR TABLE OF CONTENT.docx
+++ b/IAR TABLE OF CONTENT.docx
@@ -5,16 +5,28 @@
     <w:p>
       <w:pPr>
         <w:pStyle w:val="Titre"/>
-      </w:pPr>
-      <w:r>
+        <w:rPr>
+          <w:lang w:val="en-US"/>
+        </w:rPr>
+      </w:pPr>
+      <w:r>
+        <w:rPr>
+          <w:lang w:val="en-US"/>
+        </w:rPr>
         <w:t>IAR TABLE OF CONTENT</w:t>
       </w:r>
     </w:p>
     <w:p>
       <w:pPr>
         <w:pStyle w:val="Titre1"/>
-      </w:pPr>
-      <w:r>
+        <w:rPr>
+          <w:lang w:val="en-US"/>
+        </w:rPr>
+      </w:pPr>
+      <w:r>
+        <w:rPr>
+          <w:lang w:val="en-US"/>
+        </w:rPr>
         <w:t>Introduction</w:t>
       </w:r>
     </w:p>
@@ -169,6 +181,8 @@
         </w:rPr>
         <w:t>Analysis</w:t>
       </w:r>
+      <w:bookmarkStart w:id="0" w:name="_GoBack"/>
+      <w:bookmarkEnd w:id="0"/>
     </w:p>
     <w:p>
       <w:pPr>
@@ -206,8 +220,6 @@
           <w:lang w:val="en-US"/>
         </w:rPr>
       </w:pPr>
-      <w:bookmarkStart w:id="0" w:name="_GoBack"/>
-      <w:bookmarkEnd w:id="0"/>
     </w:p>
     <w:p>
       <w:pPr>

</xml_diff>